<commit_message>
Update Tablas y sus relaciones V.1.1.2.docx
</commit_message>
<xml_diff>
--- a/Recuperaciòn de informaciòn/Tablas y sus relaciones V.1.1.2.docx
+++ b/Recuperaciòn de informaciòn/Tablas y sus relaciones V.1.1.2.docx
@@ -1080,13 +1080,11 @@
     </w:p>
     <w:p>
       <w:pPr>
-        <w:rPr>
-          <w:lang w:val="es-MX"/>
-        </w:rPr>
-      </w:pPr>
-    </w:p>
-    <w:p>
-      <w:pPr>
+        <w:pStyle w:val="Prrafodelista"/>
+        <w:numPr>
+          <w:ilvl w:val="0"/>
+          <w:numId w:val="12"/>
+        </w:numPr>
         <w:rPr>
           <w:lang w:val="es-MX"/>
         </w:rPr>
@@ -1096,6 +1094,28 @@
         <w:rPr>
           <w:lang w:val="es-MX"/>
         </w:rPr>
+        <w:t>Id_ciclo</w:t>
+      </w:r>
+      <w:proofErr w:type="spellEnd"/>
+    </w:p>
+    <w:p>
+      <w:pPr>
+        <w:rPr>
+          <w:lang w:val="es-MX"/>
+        </w:rPr>
+      </w:pPr>
+    </w:p>
+    <w:p>
+      <w:pPr>
+        <w:rPr>
+          <w:lang w:val="es-MX"/>
+        </w:rPr>
+      </w:pPr>
+      <w:proofErr w:type="spellStart"/>
+      <w:r>
+        <w:rPr>
+          <w:lang w:val="es-MX"/>
+        </w:rPr>
         <w:t>Calificaiones</w:t>
       </w:r>
       <w:proofErr w:type="spellEnd"/>
@@ -1134,6 +1154,7 @@
         <w:rPr>
           <w:lang w:val="es-MX"/>
         </w:rPr>
+        <w:lastRenderedPageBreak/>
         <w:t>Id_actividad</w:t>
       </w:r>
       <w:proofErr w:type="spellEnd"/>
@@ -1153,9 +1174,28 @@
         <w:rPr>
           <w:lang w:val="es-MX"/>
         </w:rPr>
-        <w:lastRenderedPageBreak/>
         <w:t>Id-alumno</w:t>
       </w:r>
+    </w:p>
+    <w:p>
+      <w:pPr>
+        <w:pStyle w:val="Prrafodelista"/>
+        <w:numPr>
+          <w:ilvl w:val="0"/>
+          <w:numId w:val="13"/>
+        </w:numPr>
+        <w:rPr>
+          <w:lang w:val="es-MX"/>
+        </w:rPr>
+      </w:pPr>
+      <w:proofErr w:type="spellStart"/>
+      <w:r>
+        <w:rPr>
+          <w:lang w:val="es-MX"/>
+        </w:rPr>
+        <w:t>Id_ciclo</w:t>
+      </w:r>
+      <w:proofErr w:type="spellEnd"/>
     </w:p>
     <w:p>
       <w:pPr>

</xml_diff>

<commit_message>
Se crea diccionario de datos
</commit_message>
<xml_diff>
--- a/Recuperaciòn de informaciòn/Tablas y sus relaciones V.1.1.2.docx
+++ b/Recuperaciòn de informaciòn/Tablas y sus relaciones V.1.1.2.docx
@@ -191,6 +191,32 @@
     </w:p>
     <w:p>
       <w:pPr>
+        <w:pStyle w:val="Prrafodelista"/>
+        <w:numPr>
+          <w:ilvl w:val="0"/>
+          <w:numId w:val="2"/>
+        </w:numPr>
+        <w:rPr>
+          <w:lang w:val="es-MX"/>
+        </w:rPr>
+      </w:pPr>
+      <w:r>
+        <w:rPr>
+          <w:lang w:val="es-MX"/>
+        </w:rPr>
+        <w:t>Estatus</w:t>
+      </w:r>
+    </w:p>
+    <w:p>
+      <w:pPr>
+        <w:ind w:left="360"/>
+        <w:rPr>
+          <w:lang w:val="es-MX"/>
+        </w:rPr>
+      </w:pPr>
+    </w:p>
+    <w:p>
+      <w:pPr>
         <w:rPr>
           <w:lang w:val="es-MX"/>
         </w:rPr>
@@ -240,6 +266,32 @@
     </w:p>
     <w:p>
       <w:pPr>
+        <w:pStyle w:val="Prrafodelista"/>
+        <w:numPr>
+          <w:ilvl w:val="0"/>
+          <w:numId w:val="3"/>
+        </w:numPr>
+        <w:rPr>
+          <w:lang w:val="es-MX"/>
+        </w:rPr>
+      </w:pPr>
+      <w:r>
+        <w:rPr>
+          <w:lang w:val="es-MX"/>
+        </w:rPr>
+        <w:t>Estatus</w:t>
+      </w:r>
+    </w:p>
+    <w:p>
+      <w:pPr>
+        <w:pStyle w:val="Prrafodelista"/>
+        <w:rPr>
+          <w:lang w:val="es-MX"/>
+        </w:rPr>
+      </w:pPr>
+    </w:p>
+    <w:p>
+      <w:pPr>
         <w:rPr>
           <w:lang w:val="es-MX"/>
         </w:rPr>
@@ -356,6 +408,31 @@
     </w:p>
     <w:p>
       <w:pPr>
+        <w:pStyle w:val="Prrafodelista"/>
+        <w:numPr>
+          <w:ilvl w:val="0"/>
+          <w:numId w:val="4"/>
+        </w:numPr>
+        <w:rPr>
+          <w:lang w:val="es-MX"/>
+        </w:rPr>
+      </w:pPr>
+      <w:r>
+        <w:rPr>
+          <w:lang w:val="es-MX"/>
+        </w:rPr>
+        <w:t>Estatus</w:t>
+      </w:r>
+    </w:p>
+    <w:p>
+      <w:pPr>
+        <w:rPr>
+          <w:lang w:val="es-MX"/>
+        </w:rPr>
+      </w:pPr>
+    </w:p>
+    <w:p>
+      <w:pPr>
         <w:rPr>
           <w:lang w:val="es-MX"/>
         </w:rPr>
@@ -405,6 +482,32 @@
     </w:p>
     <w:p>
       <w:pPr>
+        <w:pStyle w:val="Prrafodelista"/>
+        <w:numPr>
+          <w:ilvl w:val="0"/>
+          <w:numId w:val="5"/>
+        </w:numPr>
+        <w:rPr>
+          <w:lang w:val="es-MX"/>
+        </w:rPr>
+      </w:pPr>
+      <w:r>
+        <w:rPr>
+          <w:lang w:val="es-MX"/>
+        </w:rPr>
+        <w:t>Estatus</w:t>
+      </w:r>
+    </w:p>
+    <w:p>
+      <w:pPr>
+        <w:ind w:left="360"/>
+        <w:rPr>
+          <w:lang w:val="es-MX"/>
+        </w:rPr>
+      </w:pPr>
+    </w:p>
+    <w:p>
+      <w:pPr>
         <w:rPr>
           <w:lang w:val="es-MX"/>
         </w:rPr>
@@ -449,11 +552,37 @@
         <w:rPr>
           <w:lang w:val="es-MX"/>
         </w:rPr>
+        <w:lastRenderedPageBreak/>
         <w:t xml:space="preserve">Nombre </w:t>
       </w:r>
     </w:p>
     <w:p>
       <w:pPr>
+        <w:pStyle w:val="Prrafodelista"/>
+        <w:numPr>
+          <w:ilvl w:val="0"/>
+          <w:numId w:val="6"/>
+        </w:numPr>
+        <w:rPr>
+          <w:lang w:val="es-MX"/>
+        </w:rPr>
+      </w:pPr>
+      <w:r>
+        <w:rPr>
+          <w:lang w:val="es-MX"/>
+        </w:rPr>
+        <w:t>Estatus</w:t>
+      </w:r>
+    </w:p>
+    <w:p>
+      <w:pPr>
+        <w:rPr>
+          <w:lang w:val="es-MX"/>
+        </w:rPr>
+      </w:pPr>
+    </w:p>
+    <w:p>
+      <w:pPr>
         <w:rPr>
           <w:lang w:val="es-MX"/>
         </w:rPr>
@@ -503,6 +632,52 @@
     </w:p>
     <w:p>
       <w:pPr>
+        <w:pStyle w:val="Prrafodelista"/>
+        <w:numPr>
+          <w:ilvl w:val="0"/>
+          <w:numId w:val="7"/>
+        </w:numPr>
+        <w:rPr>
+          <w:lang w:val="es-MX"/>
+        </w:rPr>
+      </w:pPr>
+      <w:proofErr w:type="spellStart"/>
+      <w:r>
+        <w:rPr>
+          <w:lang w:val="es-MX"/>
+        </w:rPr>
+        <w:t>Id_campo_formativo</w:t>
+      </w:r>
+      <w:proofErr w:type="spellEnd"/>
+    </w:p>
+    <w:p>
+      <w:pPr>
+        <w:pStyle w:val="Prrafodelista"/>
+        <w:numPr>
+          <w:ilvl w:val="0"/>
+          <w:numId w:val="7"/>
+        </w:numPr>
+        <w:rPr>
+          <w:lang w:val="es-MX"/>
+        </w:rPr>
+      </w:pPr>
+      <w:r>
+        <w:rPr>
+          <w:lang w:val="es-MX"/>
+        </w:rPr>
+        <w:t>Estatus</w:t>
+      </w:r>
+    </w:p>
+    <w:p>
+      <w:pPr>
+        <w:pStyle w:val="Prrafodelista"/>
+        <w:rPr>
+          <w:lang w:val="es-MX"/>
+        </w:rPr>
+      </w:pPr>
+    </w:p>
+    <w:p>
+      <w:pPr>
         <w:rPr>
           <w:lang w:val="es-MX"/>
         </w:rPr>
@@ -560,15 +735,40 @@
     </w:p>
     <w:p>
       <w:pPr>
-        <w:rPr>
-          <w:lang w:val="es-MX"/>
-        </w:rPr>
-      </w:pPr>
-      <w:r>
-        <w:rPr>
-          <w:lang w:val="es-MX"/>
-        </w:rPr>
-        <w:lastRenderedPageBreak/>
+        <w:pStyle w:val="Prrafodelista"/>
+        <w:numPr>
+          <w:ilvl w:val="0"/>
+          <w:numId w:val="10"/>
+        </w:numPr>
+        <w:rPr>
+          <w:lang w:val="es-MX"/>
+        </w:rPr>
+      </w:pPr>
+      <w:r>
+        <w:rPr>
+          <w:lang w:val="es-MX"/>
+        </w:rPr>
+        <w:t>Estatus</w:t>
+      </w:r>
+    </w:p>
+    <w:p>
+      <w:pPr>
+        <w:ind w:left="360"/>
+        <w:rPr>
+          <w:lang w:val="es-MX"/>
+        </w:rPr>
+      </w:pPr>
+    </w:p>
+    <w:p>
+      <w:pPr>
+        <w:rPr>
+          <w:lang w:val="es-MX"/>
+        </w:rPr>
+      </w:pPr>
+      <w:r>
+        <w:rPr>
+          <w:lang w:val="es-MX"/>
+        </w:rPr>
         <w:t>Trimestres</w:t>
       </w:r>
     </w:p>
@@ -610,6 +810,256 @@
     </w:p>
     <w:p>
       <w:pPr>
+        <w:pStyle w:val="Prrafodelista"/>
+        <w:numPr>
+          <w:ilvl w:val="0"/>
+          <w:numId w:val="11"/>
+        </w:numPr>
+        <w:rPr>
+          <w:lang w:val="es-MX"/>
+        </w:rPr>
+      </w:pPr>
+      <w:r>
+        <w:rPr>
+          <w:lang w:val="es-MX"/>
+        </w:rPr>
+        <w:t>Estatus</w:t>
+      </w:r>
+    </w:p>
+    <w:p>
+      <w:pPr>
+        <w:pStyle w:val="Prrafodelista"/>
+        <w:rPr>
+          <w:lang w:val="es-MX"/>
+        </w:rPr>
+      </w:pPr>
+    </w:p>
+    <w:p>
+      <w:pPr>
+        <w:rPr>
+          <w:lang w:val="es-MX"/>
+        </w:rPr>
+      </w:pPr>
+      <w:proofErr w:type="spellStart"/>
+      <w:r>
+        <w:rPr>
+          <w:lang w:val="es-MX"/>
+        </w:rPr>
+        <w:t>CampoFormativo</w:t>
+      </w:r>
+      <w:proofErr w:type="spellEnd"/>
+    </w:p>
+    <w:p>
+      <w:pPr>
+        <w:pStyle w:val="Prrafodelista"/>
+        <w:numPr>
+          <w:ilvl w:val="0"/>
+          <w:numId w:val="14"/>
+        </w:numPr>
+        <w:rPr>
+          <w:lang w:val="es-MX"/>
+        </w:rPr>
+      </w:pPr>
+      <w:r>
+        <w:rPr>
+          <w:lang w:val="es-MX"/>
+        </w:rPr>
+        <w:t>Id</w:t>
+      </w:r>
+    </w:p>
+    <w:p>
+      <w:pPr>
+        <w:pStyle w:val="Prrafodelista"/>
+        <w:numPr>
+          <w:ilvl w:val="0"/>
+          <w:numId w:val="14"/>
+        </w:numPr>
+        <w:rPr>
+          <w:lang w:val="es-MX"/>
+        </w:rPr>
+      </w:pPr>
+      <w:r>
+        <w:rPr>
+          <w:lang w:val="es-MX"/>
+        </w:rPr>
+        <w:t>Nombre</w:t>
+      </w:r>
+    </w:p>
+    <w:p>
+      <w:pPr>
+        <w:pStyle w:val="Prrafodelista"/>
+        <w:numPr>
+          <w:ilvl w:val="0"/>
+          <w:numId w:val="14"/>
+        </w:numPr>
+        <w:rPr>
+          <w:lang w:val="es-MX"/>
+        </w:rPr>
+      </w:pPr>
+      <w:r>
+        <w:rPr>
+          <w:lang w:val="es-MX"/>
+        </w:rPr>
+        <w:t>Estatus</w:t>
+      </w:r>
+    </w:p>
+    <w:p>
+      <w:pPr>
+        <w:pStyle w:val="Prrafodelista"/>
+        <w:rPr>
+          <w:lang w:val="es-MX"/>
+        </w:rPr>
+      </w:pPr>
+    </w:p>
+    <w:p>
+      <w:pPr>
+        <w:rPr>
+          <w:lang w:val="es-MX"/>
+        </w:rPr>
+      </w:pPr>
+      <w:r>
+        <w:rPr>
+          <w:lang w:val="es-MX"/>
+        </w:rPr>
+        <w:t>Tutor</w:t>
+      </w:r>
+    </w:p>
+    <w:p>
+      <w:pPr>
+        <w:pStyle w:val="Prrafodelista"/>
+        <w:numPr>
+          <w:ilvl w:val="0"/>
+          <w:numId w:val="16"/>
+        </w:numPr>
+        <w:rPr>
+          <w:lang w:val="es-MX"/>
+        </w:rPr>
+      </w:pPr>
+      <w:r>
+        <w:rPr>
+          <w:lang w:val="es-MX"/>
+        </w:rPr>
+        <w:t>Id</w:t>
+      </w:r>
+    </w:p>
+    <w:p>
+      <w:pPr>
+        <w:pStyle w:val="Prrafodelista"/>
+        <w:numPr>
+          <w:ilvl w:val="0"/>
+          <w:numId w:val="16"/>
+        </w:numPr>
+        <w:rPr>
+          <w:lang w:val="es-MX"/>
+        </w:rPr>
+      </w:pPr>
+      <w:r>
+        <w:rPr>
+          <w:lang w:val="es-MX"/>
+        </w:rPr>
+        <w:t>Nombre</w:t>
+      </w:r>
+    </w:p>
+    <w:p>
+      <w:pPr>
+        <w:pStyle w:val="Prrafodelista"/>
+        <w:numPr>
+          <w:ilvl w:val="0"/>
+          <w:numId w:val="16"/>
+        </w:numPr>
+        <w:rPr>
+          <w:lang w:val="es-MX"/>
+        </w:rPr>
+      </w:pPr>
+      <w:r>
+        <w:rPr>
+          <w:lang w:val="es-MX"/>
+        </w:rPr>
+        <w:t>Apellidos</w:t>
+      </w:r>
+    </w:p>
+    <w:p>
+      <w:pPr>
+        <w:pStyle w:val="Prrafodelista"/>
+        <w:numPr>
+          <w:ilvl w:val="0"/>
+          <w:numId w:val="16"/>
+        </w:numPr>
+        <w:rPr>
+          <w:lang w:val="es-MX"/>
+        </w:rPr>
+      </w:pPr>
+      <w:r>
+        <w:rPr>
+          <w:lang w:val="es-MX"/>
+        </w:rPr>
+        <w:t>Correo</w:t>
+      </w:r>
+    </w:p>
+    <w:p>
+      <w:pPr>
+        <w:pStyle w:val="Prrafodelista"/>
+        <w:numPr>
+          <w:ilvl w:val="0"/>
+          <w:numId w:val="16"/>
+        </w:numPr>
+        <w:rPr>
+          <w:lang w:val="es-MX"/>
+        </w:rPr>
+      </w:pPr>
+      <w:r>
+        <w:rPr>
+          <w:lang w:val="es-MX"/>
+        </w:rPr>
+        <w:t>Parentesco</w:t>
+      </w:r>
+    </w:p>
+    <w:p>
+      <w:pPr>
+        <w:pStyle w:val="Prrafodelista"/>
+        <w:numPr>
+          <w:ilvl w:val="0"/>
+          <w:numId w:val="16"/>
+        </w:numPr>
+        <w:rPr>
+          <w:lang w:val="es-MX"/>
+        </w:rPr>
+      </w:pPr>
+      <w:r>
+        <w:rPr>
+          <w:lang w:val="es-MX"/>
+        </w:rPr>
+        <w:t xml:space="preserve">Teléfono </w:t>
+      </w:r>
+    </w:p>
+    <w:p>
+      <w:pPr>
+        <w:pStyle w:val="Prrafodelista"/>
+        <w:numPr>
+          <w:ilvl w:val="0"/>
+          <w:numId w:val="16"/>
+        </w:numPr>
+        <w:rPr>
+          <w:lang w:val="es-MX"/>
+        </w:rPr>
+      </w:pPr>
+      <w:r>
+        <w:rPr>
+          <w:lang w:val="es-MX"/>
+        </w:rPr>
+        <w:t>estatus</w:t>
+      </w:r>
+    </w:p>
+    <w:p>
+      <w:pPr>
+        <w:pStyle w:val="Prrafodelista"/>
+        <w:rPr>
+          <w:lang w:val="es-MX"/>
+        </w:rPr>
+      </w:pPr>
+    </w:p>
+    <w:p>
+      <w:pPr>
         <w:rPr>
           <w:lang w:val="es-MX"/>
         </w:rPr>
@@ -755,22 +1205,66 @@
     </w:p>
     <w:p>
       <w:pPr>
-        <w:rPr>
-          <w:lang w:val="es-MX"/>
-        </w:rPr>
-      </w:pPr>
-    </w:p>
-    <w:p>
-      <w:pPr>
-        <w:rPr>
-          <w:lang w:val="es-MX"/>
-        </w:rPr>
-      </w:pPr>
+        <w:pStyle w:val="Prrafodelista"/>
+        <w:numPr>
+          <w:ilvl w:val="0"/>
+          <w:numId w:val="8"/>
+        </w:numPr>
+        <w:rPr>
+          <w:lang w:val="es-MX"/>
+        </w:rPr>
+      </w:pPr>
+      <w:r>
+        <w:rPr>
+          <w:lang w:val="es-MX"/>
+        </w:rPr>
+        <w:t xml:space="preserve">fecha </w:t>
+      </w:r>
       <w:proofErr w:type="spellStart"/>
       <w:r>
         <w:rPr>
           <w:lang w:val="es-MX"/>
         </w:rPr>
+        <w:t>inscripcion</w:t>
+      </w:r>
+      <w:proofErr w:type="spellEnd"/>
+    </w:p>
+    <w:p>
+      <w:pPr>
+        <w:pStyle w:val="Prrafodelista"/>
+        <w:numPr>
+          <w:ilvl w:val="0"/>
+          <w:numId w:val="8"/>
+        </w:numPr>
+        <w:rPr>
+          <w:lang w:val="es-MX"/>
+        </w:rPr>
+      </w:pPr>
+      <w:r>
+        <w:rPr>
+          <w:lang w:val="es-MX"/>
+        </w:rPr>
+        <w:t>estatus</w:t>
+      </w:r>
+    </w:p>
+    <w:p>
+      <w:pPr>
+        <w:rPr>
+          <w:lang w:val="es-MX"/>
+        </w:rPr>
+      </w:pPr>
+    </w:p>
+    <w:p>
+      <w:pPr>
+        <w:rPr>
+          <w:lang w:val="es-MX"/>
+        </w:rPr>
+      </w:pPr>
+      <w:proofErr w:type="spellStart"/>
+      <w:r>
+        <w:rPr>
+          <w:lang w:val="es-MX"/>
+        </w:rPr>
         <w:t>Asignacion</w:t>
       </w:r>
       <w:proofErr w:type="spellEnd"/>
@@ -1154,7 +1648,6 @@
         <w:rPr>
           <w:lang w:val="es-MX"/>
         </w:rPr>
-        <w:lastRenderedPageBreak/>
         <w:t>Id_actividad</w:t>
       </w:r>
       <w:proofErr w:type="spellEnd"/>
@@ -1170,12 +1663,26 @@
           <w:lang w:val="es-MX"/>
         </w:rPr>
       </w:pPr>
-      <w:r>
-        <w:rPr>
-          <w:lang w:val="es-MX"/>
-        </w:rPr>
-        <w:t>Id-alumno</w:t>
-      </w:r>
+      <w:proofErr w:type="spellStart"/>
+      <w:r>
+        <w:rPr>
+          <w:lang w:val="es-MX"/>
+        </w:rPr>
+        <w:t>Id</w:t>
+      </w:r>
+      <w:r>
+        <w:rPr>
+          <w:lang w:val="es-MX"/>
+        </w:rPr>
+        <w:t>_</w:t>
+      </w:r>
+      <w:r>
+        <w:rPr>
+          <w:lang w:val="es-MX"/>
+        </w:rPr>
+        <w:t>alumno</w:t>
+      </w:r>
+      <w:proofErr w:type="spellEnd"/>
     </w:p>
     <w:p>
       <w:pPr>
@@ -1230,271 +1737,6 @@
           <w:lang w:val="es-MX"/>
         </w:rPr>
       </w:pPr>
-    </w:p>
-    <w:p>
-      <w:pPr>
-        <w:rPr>
-          <w:lang w:val="es-MX"/>
-        </w:rPr>
-      </w:pPr>
-      <w:proofErr w:type="spellStart"/>
-      <w:r>
-        <w:rPr>
-          <w:lang w:val="es-MX"/>
-        </w:rPr>
-        <w:t>CampoFormativo</w:t>
-      </w:r>
-      <w:proofErr w:type="spellEnd"/>
-    </w:p>
-    <w:p>
-      <w:pPr>
-        <w:pStyle w:val="Prrafodelista"/>
-        <w:numPr>
-          <w:ilvl w:val="0"/>
-          <w:numId w:val="14"/>
-        </w:numPr>
-        <w:rPr>
-          <w:lang w:val="es-MX"/>
-        </w:rPr>
-      </w:pPr>
-      <w:r>
-        <w:rPr>
-          <w:lang w:val="es-MX"/>
-        </w:rPr>
-        <w:t>Id</w:t>
-      </w:r>
-    </w:p>
-    <w:p>
-      <w:pPr>
-        <w:pStyle w:val="Prrafodelista"/>
-        <w:numPr>
-          <w:ilvl w:val="0"/>
-          <w:numId w:val="14"/>
-        </w:numPr>
-        <w:rPr>
-          <w:lang w:val="es-MX"/>
-        </w:rPr>
-      </w:pPr>
-      <w:r>
-        <w:rPr>
-          <w:lang w:val="es-MX"/>
-        </w:rPr>
-        <w:t>Nombre</w:t>
-      </w:r>
-    </w:p>
-    <w:p>
-      <w:pPr>
-        <w:pStyle w:val="Prrafodelista"/>
-        <w:numPr>
-          <w:ilvl w:val="0"/>
-          <w:numId w:val="14"/>
-        </w:numPr>
-        <w:rPr>
-          <w:lang w:val="es-MX"/>
-        </w:rPr>
-      </w:pPr>
-      <w:proofErr w:type="spellStart"/>
-      <w:r>
-        <w:rPr>
-          <w:lang w:val="es-MX"/>
-        </w:rPr>
-        <w:t>Id_grado</w:t>
-      </w:r>
-      <w:proofErr w:type="spellEnd"/>
-    </w:p>
-    <w:p>
-      <w:pPr>
-        <w:rPr>
-          <w:lang w:val="es-MX"/>
-        </w:rPr>
-      </w:pPr>
-      <w:proofErr w:type="spellStart"/>
-      <w:r>
-        <w:rPr>
-          <w:lang w:val="es-MX"/>
-        </w:rPr>
-        <w:t>MateriaCampoFormativo</w:t>
-      </w:r>
-      <w:proofErr w:type="spellEnd"/>
-    </w:p>
-    <w:p>
-      <w:pPr>
-        <w:pStyle w:val="Prrafodelista"/>
-        <w:numPr>
-          <w:ilvl w:val="0"/>
-          <w:numId w:val="15"/>
-        </w:numPr>
-        <w:rPr>
-          <w:lang w:val="es-MX"/>
-        </w:rPr>
-      </w:pPr>
-      <w:r>
-        <w:rPr>
-          <w:lang w:val="es-MX"/>
-        </w:rPr>
-        <w:t>Id</w:t>
-      </w:r>
-    </w:p>
-    <w:p>
-      <w:pPr>
-        <w:pStyle w:val="Prrafodelista"/>
-        <w:numPr>
-          <w:ilvl w:val="0"/>
-          <w:numId w:val="15"/>
-        </w:numPr>
-        <w:rPr>
-          <w:lang w:val="es-MX"/>
-        </w:rPr>
-      </w:pPr>
-      <w:proofErr w:type="spellStart"/>
-      <w:r>
-        <w:rPr>
-          <w:lang w:val="es-MX"/>
-        </w:rPr>
-        <w:t>Id_campo_formativo</w:t>
-      </w:r>
-      <w:proofErr w:type="spellEnd"/>
-    </w:p>
-    <w:p>
-      <w:pPr>
-        <w:pStyle w:val="Prrafodelista"/>
-        <w:numPr>
-          <w:ilvl w:val="0"/>
-          <w:numId w:val="15"/>
-        </w:numPr>
-        <w:rPr>
-          <w:lang w:val="es-MX"/>
-        </w:rPr>
-      </w:pPr>
-      <w:proofErr w:type="spellStart"/>
-      <w:r>
-        <w:rPr>
-          <w:lang w:val="es-MX"/>
-        </w:rPr>
-        <w:t>Id_materia</w:t>
-      </w:r>
-      <w:proofErr w:type="spellEnd"/>
-    </w:p>
-    <w:p>
-      <w:pPr>
-        <w:rPr>
-          <w:lang w:val="es-MX"/>
-        </w:rPr>
-      </w:pPr>
-      <w:r>
-        <w:rPr>
-          <w:lang w:val="es-MX"/>
-        </w:rPr>
-        <w:t>Tutor</w:t>
-      </w:r>
-    </w:p>
-    <w:p>
-      <w:pPr>
-        <w:pStyle w:val="Prrafodelista"/>
-        <w:numPr>
-          <w:ilvl w:val="0"/>
-          <w:numId w:val="16"/>
-        </w:numPr>
-        <w:rPr>
-          <w:lang w:val="es-MX"/>
-        </w:rPr>
-      </w:pPr>
-      <w:r>
-        <w:rPr>
-          <w:lang w:val="es-MX"/>
-        </w:rPr>
-        <w:t>Id</w:t>
-      </w:r>
-    </w:p>
-    <w:p>
-      <w:pPr>
-        <w:pStyle w:val="Prrafodelista"/>
-        <w:numPr>
-          <w:ilvl w:val="0"/>
-          <w:numId w:val="16"/>
-        </w:numPr>
-        <w:rPr>
-          <w:lang w:val="es-MX"/>
-        </w:rPr>
-      </w:pPr>
-      <w:r>
-        <w:rPr>
-          <w:lang w:val="es-MX"/>
-        </w:rPr>
-        <w:t>Nombre</w:t>
-      </w:r>
-    </w:p>
-    <w:p>
-      <w:pPr>
-        <w:pStyle w:val="Prrafodelista"/>
-        <w:numPr>
-          <w:ilvl w:val="0"/>
-          <w:numId w:val="16"/>
-        </w:numPr>
-        <w:rPr>
-          <w:lang w:val="es-MX"/>
-        </w:rPr>
-      </w:pPr>
-      <w:r>
-        <w:rPr>
-          <w:lang w:val="es-MX"/>
-        </w:rPr>
-        <w:t>Apellidos</w:t>
-      </w:r>
-    </w:p>
-    <w:p>
-      <w:pPr>
-        <w:pStyle w:val="Prrafodelista"/>
-        <w:numPr>
-          <w:ilvl w:val="0"/>
-          <w:numId w:val="16"/>
-        </w:numPr>
-        <w:rPr>
-          <w:lang w:val="es-MX"/>
-        </w:rPr>
-      </w:pPr>
-      <w:r>
-        <w:rPr>
-          <w:lang w:val="es-MX"/>
-        </w:rPr>
-        <w:t>Correo</w:t>
-      </w:r>
-    </w:p>
-    <w:p>
-      <w:pPr>
-        <w:pStyle w:val="Prrafodelista"/>
-        <w:numPr>
-          <w:ilvl w:val="0"/>
-          <w:numId w:val="16"/>
-        </w:numPr>
-        <w:rPr>
-          <w:lang w:val="es-MX"/>
-        </w:rPr>
-      </w:pPr>
-      <w:r>
-        <w:rPr>
-          <w:lang w:val="es-MX"/>
-        </w:rPr>
-        <w:t>Parentesco</w:t>
-      </w:r>
-    </w:p>
-    <w:p>
-      <w:pPr>
-        <w:pStyle w:val="Prrafodelista"/>
-        <w:numPr>
-          <w:ilvl w:val="0"/>
-          <w:numId w:val="16"/>
-        </w:numPr>
-        <w:rPr>
-          <w:lang w:val="es-MX"/>
-        </w:rPr>
-      </w:pPr>
-      <w:r>
-        <w:rPr>
-          <w:lang w:val="es-MX"/>
-        </w:rPr>
-        <w:t xml:space="preserve">Teléfono </w:t>
-      </w:r>
     </w:p>
     <w:p>
       <w:pPr>

</xml_diff>